<commit_message>
Back : Mise en place du post et du read d'une gallerie d'images pour les artistes (users)
</commit_message>
<xml_diff>
--- a/dossier-projet/Dossier-projet.docx
+++ b/dossier-projet/Dossier-projet.docx
@@ -2,6 +2,102 @@
 <file path=word/document.xml><?xml version="1.0" encoding="utf-8"?>
 <w:document xmlns:wpc="http://schemas.microsoft.com/office/word/2010/wordprocessingCanvas" xmlns:cx="http://schemas.microsoft.com/office/drawing/2014/chartex" xmlns:cx1="http://schemas.microsoft.com/office/drawing/2015/9/8/chartex" xmlns:cx2="http://schemas.microsoft.com/office/drawing/2015/10/21/chartex" xmlns:cx3="http://schemas.microsoft.com/office/drawing/2016/5/9/chartex" xmlns:cx4="http://schemas.microsoft.com/office/drawing/2016/5/10/chartex" xmlns:cx5="http://schemas.microsoft.com/office/drawing/2016/5/11/chartex" xmlns:cx6="http://schemas.microsoft.com/office/drawing/2016/5/12/chartex" xmlns:cx7="http://schemas.microsoft.com/office/drawing/2016/5/13/chartex" xmlns:cx8="http://schemas.microsoft.com/office/drawing/2016/5/14/chartex" xmlns:mc="http://schemas.openxmlformats.org/markup-compatibility/2006" xmlns:aink="http://schemas.microsoft.com/office/drawing/2016/ink" xmlns:am3d="http://schemas.microsoft.com/office/drawing/2017/model3d" xmlns:o="urn:schemas-microsoft-com:office:office" xmlns:r="http://schemas.openxmlformats.org/officeDocument/2006/relationships" xmlns:m="http://schemas.openxmlformats.org/officeDocument/2006/math" xmlns:v="urn:schemas-microsoft-com:vml" xmlns:wp14="http://schemas.microsoft.com/office/word/2010/wordprocessingDrawing" xmlns:wp="http://schemas.openxmlformats.org/drawingml/2006/wordprocessingDrawing" xmlns:w10="urn:schemas-microsoft-com:office:word" xmlns:w="http://schemas.openxmlformats.org/wordprocessingml/2006/main" xmlns:w14="http://schemas.microsoft.com/office/word/2010/wordml" xmlns:w15="http://schemas.microsoft.com/office/word/2012/wordml" xmlns:w16cex="http://schemas.microsoft.com/office/word/2018/wordml/cex" xmlns:w16cid="http://schemas.microsoft.com/office/word/2016/wordml/cid" xmlns:w16="http://schemas.microsoft.com/office/word/2018/wordml" xmlns:w16se="http://schemas.microsoft.com/office/word/2015/wordml/symex" xmlns:wpg="http://schemas.microsoft.com/office/word/2010/wordprocessingGroup" xmlns:wpi="http://schemas.microsoft.com/office/word/2010/wordprocessingInk" xmlns:wne="http://schemas.microsoft.com/office/word/2006/wordml" xmlns:wps="http://schemas.microsoft.com/office/word/2010/wordprocessingShape" mc:Ignorable="w14 w15 w16se w16cid w16 w16cex wp14">
   <w:body>
+    <w:p>
+      <w:pPr>
+        <w:spacing w:after="0" w:line="259" w:lineRule="auto"/>
+        <w:ind w:left="31" w:right="0" w:firstLine="0"/>
+      </w:pPr>
+    </w:p>
+    <w:p>
+      <w:pPr>
+        <w:spacing w:after="0" w:line="259" w:lineRule="auto"/>
+        <w:ind w:left="31" w:right="0" w:firstLine="0"/>
+      </w:pPr>
+    </w:p>
+    <w:p>
+      <w:pPr>
+        <w:spacing w:after="0" w:line="259" w:lineRule="auto"/>
+        <w:ind w:left="31" w:right="0" w:firstLine="0"/>
+      </w:pPr>
+    </w:p>
+    <w:p>
+      <w:pPr>
+        <w:spacing w:after="0" w:line="259" w:lineRule="auto"/>
+        <w:ind w:left="31" w:right="0" w:firstLine="0"/>
+      </w:pPr>
+    </w:p>
+    <w:p>
+      <w:pPr>
+        <w:spacing w:after="0" w:line="259" w:lineRule="auto"/>
+        <w:ind w:left="31" w:right="0" w:firstLine="0"/>
+      </w:pPr>
+    </w:p>
+    <w:p>
+      <w:pPr>
+        <w:spacing w:after="0" w:line="259" w:lineRule="auto"/>
+        <w:ind w:left="31" w:right="0" w:firstLine="0"/>
+      </w:pPr>
+    </w:p>
+    <w:p>
+      <w:pPr>
+        <w:spacing w:after="0" w:line="259" w:lineRule="auto"/>
+        <w:ind w:left="31" w:right="0" w:firstLine="0"/>
+      </w:pPr>
+    </w:p>
+    <w:p>
+      <w:pPr>
+        <w:spacing w:after="0" w:line="259" w:lineRule="auto"/>
+        <w:ind w:left="31" w:right="0" w:firstLine="0"/>
+      </w:pPr>
+    </w:p>
+    <w:p>
+      <w:pPr>
+        <w:spacing w:after="0" w:line="259" w:lineRule="auto"/>
+        <w:ind w:left="31" w:right="0" w:firstLine="0"/>
+      </w:pPr>
+    </w:p>
+    <w:p>
+      <w:pPr>
+        <w:spacing w:after="0" w:line="259" w:lineRule="auto"/>
+        <w:ind w:left="31" w:right="0" w:firstLine="0"/>
+      </w:pPr>
+    </w:p>
+    <w:p>
+      <w:pPr>
+        <w:spacing w:after="0" w:line="259" w:lineRule="auto"/>
+        <w:ind w:left="31" w:right="0" w:firstLine="0"/>
+      </w:pPr>
+    </w:p>
+    <w:p>
+      <w:pPr>
+        <w:spacing w:after="0" w:line="259" w:lineRule="auto"/>
+        <w:ind w:left="31" w:right="0" w:firstLine="0"/>
+      </w:pPr>
+    </w:p>
+    <w:p>
+      <w:pPr>
+        <w:spacing w:after="0" w:line="259" w:lineRule="auto"/>
+        <w:ind w:left="31" w:right="0" w:firstLine="0"/>
+      </w:pPr>
+    </w:p>
+    <w:p>
+      <w:pPr>
+        <w:spacing w:after="0" w:line="259" w:lineRule="auto"/>
+        <w:ind w:left="31" w:right="0" w:firstLine="0"/>
+      </w:pPr>
+    </w:p>
+    <w:p>
+      <w:pPr>
+        <w:spacing w:after="0" w:line="259" w:lineRule="auto"/>
+        <w:ind w:left="31" w:right="0" w:firstLine="0"/>
+      </w:pPr>
+    </w:p>
+    <w:p>
+      <w:pPr>
+        <w:spacing w:after="0" w:line="259" w:lineRule="auto"/>
+        <w:ind w:left="31" w:right="0" w:firstLine="0"/>
+      </w:pPr>
+    </w:p>
     <w:p>
       <w:pPr>
         <w:spacing w:after="0" w:line="259" w:lineRule="auto"/>
@@ -25,7 +121,7 @@
                     <pic:cNvPicPr/>
                   </pic:nvPicPr>
                   <pic:blipFill>
-                    <a:blip r:embed="rId4"/>
+                    <a:blip r:embed="rId6"/>
                     <a:stretch>
                       <a:fillRect/>
                     </a:stretch>
@@ -291,7 +387,7 @@
           </mc:Choice>
           <mc:Fallback>
             <w:pict>
-              <v:group w14:anchorId="6AC3729E" id="Group 42250" o:spid="_x0000_s1026" style="width:464.45pt;height:.5pt;mso-position-horizontal-relative:char;mso-position-vertical-relative:line" coordsize="58987,60" o:gfxdata="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">
+              <v:group w14:anchorId="7C78DD55" id="Group 42250" o:spid="_x0000_s1026" style="width:464.45pt;height:.5pt;mso-position-horizontal-relative:char;mso-position-vertical-relative:line" coordsize="58987,60" o:gfxdata="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">
                 <v:shape id="Shape 53349" o:spid="_x0000_s1027" style="position:absolute;width:58987;height:91;visibility:visible;mso-wrap-style:square;v-text-anchor:top" coordsize="5898769,9144" o:gfxdata="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" path="m,l5898769,r,9144l,9144,,e" fillcolor="#53548a" stroked="f" strokeweight="0">
                   <v:stroke miterlimit="83231f" joinstyle="miter"/>
                   <v:path arrowok="t" textboxrect="0,0,5898769,9144"/>
@@ -522,6 +618,56 @@
     </w:sectPr>
   </w:body>
 </w:document>
+</file>
+
+<file path=word/endnotes.xml><?xml version="1.0" encoding="utf-8"?>
+<w:endnotes xmlns:wpc="http://schemas.microsoft.com/office/word/2010/wordprocessingCanvas" xmlns:cx="http://schemas.microsoft.com/office/drawing/2014/chartex" xmlns:cx1="http://schemas.microsoft.com/office/drawing/2015/9/8/chartex" xmlns:cx2="http://schemas.microsoft.com/office/drawing/2015/10/21/chartex" xmlns:cx3="http://schemas.microsoft.com/office/drawing/2016/5/9/chartex" xmlns:cx4="http://schemas.microsoft.com/office/drawing/2016/5/10/chartex" xmlns:cx5="http://schemas.microsoft.com/office/drawing/2016/5/11/chartex" xmlns:cx6="http://schemas.microsoft.com/office/drawing/2016/5/12/chartex" xmlns:cx7="http://schemas.microsoft.com/office/drawing/2016/5/13/chartex" xmlns:cx8="http://schemas.microsoft.com/office/drawing/2016/5/14/chartex" xmlns:mc="http://schemas.openxmlformats.org/markup-compatibility/2006" xmlns:aink="http://schemas.microsoft.com/office/drawing/2016/ink" xmlns:am3d="http://schemas.microsoft.com/office/drawing/2017/model3d" xmlns:o="urn:schemas-microsoft-com:office:office" xmlns:r="http://schemas.openxmlformats.org/officeDocument/2006/relationships" xmlns:m="http://schemas.openxmlformats.org/officeDocument/2006/math" xmlns:v="urn:schemas-microsoft-com:vml" xmlns:wp14="http://schemas.microsoft.com/office/word/2010/wordprocessingDrawing" xmlns:wp="http://schemas.openxmlformats.org/drawingml/2006/wordprocessingDrawing" xmlns:w10="urn:schemas-microsoft-com:office:word" xmlns:w="http://schemas.openxmlformats.org/wordprocessingml/2006/main" xmlns:w14="http://schemas.microsoft.com/office/word/2010/wordml" xmlns:w15="http://schemas.microsoft.com/office/word/2012/wordml" xmlns:w16cex="http://schemas.microsoft.com/office/word/2018/wordml/cex" xmlns:w16cid="http://schemas.microsoft.com/office/word/2016/wordml/cid" xmlns:w16="http://schemas.microsoft.com/office/word/2018/wordml" xmlns:w16se="http://schemas.microsoft.com/office/word/2015/wordml/symex" xmlns:wpg="http://schemas.microsoft.com/office/word/2010/wordprocessingGroup" xmlns:wpi="http://schemas.microsoft.com/office/word/2010/wordprocessingInk" xmlns:wne="http://schemas.microsoft.com/office/word/2006/wordml" xmlns:wps="http://schemas.microsoft.com/office/word/2010/wordprocessingShape" mc:Ignorable="w14 w15 w16se w16cid w16 w16cex wp14">
+  <w:endnote w:type="separator" w:id="-1">
+    <w:p>
+      <w:pPr>
+        <w:spacing w:after="0" w:line="240" w:lineRule="auto"/>
+      </w:pPr>
+      <w:r>
+        <w:separator/>
+      </w:r>
+    </w:p>
+  </w:endnote>
+  <w:endnote w:type="continuationSeparator" w:id="0">
+    <w:p>
+      <w:pPr>
+        <w:spacing w:after="0" w:line="240" w:lineRule="auto"/>
+      </w:pPr>
+      <w:r>
+        <w:continuationSeparator/>
+      </w:r>
+    </w:p>
+  </w:endnote>
+</w:endnotes>
+</file>
+
+<file path=word/footnotes.xml><?xml version="1.0" encoding="utf-8"?>
+<w:footnotes xmlns:wpc="http://schemas.microsoft.com/office/word/2010/wordprocessingCanvas" xmlns:cx="http://schemas.microsoft.com/office/drawing/2014/chartex" xmlns:cx1="http://schemas.microsoft.com/office/drawing/2015/9/8/chartex" xmlns:cx2="http://schemas.microsoft.com/office/drawing/2015/10/21/chartex" xmlns:cx3="http://schemas.microsoft.com/office/drawing/2016/5/9/chartex" xmlns:cx4="http://schemas.microsoft.com/office/drawing/2016/5/10/chartex" xmlns:cx5="http://schemas.microsoft.com/office/drawing/2016/5/11/chartex" xmlns:cx6="http://schemas.microsoft.com/office/drawing/2016/5/12/chartex" xmlns:cx7="http://schemas.microsoft.com/office/drawing/2016/5/13/chartex" xmlns:cx8="http://schemas.microsoft.com/office/drawing/2016/5/14/chartex" xmlns:mc="http://schemas.openxmlformats.org/markup-compatibility/2006" xmlns:aink="http://schemas.microsoft.com/office/drawing/2016/ink" xmlns:am3d="http://schemas.microsoft.com/office/drawing/2017/model3d" xmlns:o="urn:schemas-microsoft-com:office:office" xmlns:r="http://schemas.openxmlformats.org/officeDocument/2006/relationships" xmlns:m="http://schemas.openxmlformats.org/officeDocument/2006/math" xmlns:v="urn:schemas-microsoft-com:vml" xmlns:wp14="http://schemas.microsoft.com/office/word/2010/wordprocessingDrawing" xmlns:wp="http://schemas.openxmlformats.org/drawingml/2006/wordprocessingDrawing" xmlns:w10="urn:schemas-microsoft-com:office:word" xmlns:w="http://schemas.openxmlformats.org/wordprocessingml/2006/main" xmlns:w14="http://schemas.microsoft.com/office/word/2010/wordml" xmlns:w15="http://schemas.microsoft.com/office/word/2012/wordml" xmlns:w16cex="http://schemas.microsoft.com/office/word/2018/wordml/cex" xmlns:w16cid="http://schemas.microsoft.com/office/word/2016/wordml/cid" xmlns:w16="http://schemas.microsoft.com/office/word/2018/wordml" xmlns:w16se="http://schemas.microsoft.com/office/word/2015/wordml/symex" xmlns:wpg="http://schemas.microsoft.com/office/word/2010/wordprocessingGroup" xmlns:wpi="http://schemas.microsoft.com/office/word/2010/wordprocessingInk" xmlns:wne="http://schemas.microsoft.com/office/word/2006/wordml" xmlns:wps="http://schemas.microsoft.com/office/word/2010/wordprocessingShape" mc:Ignorable="w14 w15 w16se w16cid w16 w16cex wp14">
+  <w:footnote w:type="separator" w:id="-1">
+    <w:p>
+      <w:pPr>
+        <w:spacing w:after="0" w:line="240" w:lineRule="auto"/>
+      </w:pPr>
+      <w:r>
+        <w:separator/>
+      </w:r>
+    </w:p>
+  </w:footnote>
+  <w:footnote w:type="continuationSeparator" w:id="0">
+    <w:p>
+      <w:pPr>
+        <w:spacing w:after="0" w:line="240" w:lineRule="auto"/>
+      </w:pPr>
+      <w:r>
+        <w:continuationSeparator/>
+      </w:r>
+    </w:p>
+  </w:footnote>
+</w:footnotes>
 </file>
 
 <file path=word/styles.xml><?xml version="1.0" encoding="utf-8"?>
@@ -961,6 +1107,62 @@
     <w:semiHidden/>
     <w:unhideWhenUsed/>
   </w:style>
+  <w:style w:type="paragraph" w:styleId="En-tte">
+    <w:name w:val="header"/>
+    <w:basedOn w:val="Normal"/>
+    <w:link w:val="En-tteCar"/>
+    <w:uiPriority w:val="99"/>
+    <w:unhideWhenUsed/>
+    <w:rsid w:val="00022D2B"/>
+    <w:pPr>
+      <w:tabs>
+        <w:tab w:val="center" w:pos="4536"/>
+        <w:tab w:val="right" w:pos="9072"/>
+      </w:tabs>
+      <w:spacing w:after="0" w:line="240" w:lineRule="auto"/>
+    </w:pPr>
+  </w:style>
+  <w:style w:type="character" w:customStyle="1" w:styleId="En-tteCar">
+    <w:name w:val="En-tête Car"/>
+    <w:basedOn w:val="Policepardfaut"/>
+    <w:link w:val="En-tte"/>
+    <w:uiPriority w:val="99"/>
+    <w:rsid w:val="00022D2B"/>
+    <w:rPr>
+      <w:rFonts w:ascii="Calibri" w:eastAsia="Calibri" w:hAnsi="Calibri" w:cs="Calibri"/>
+      <w:color w:val="000000"/>
+      <w:sz w:val="20"/>
+      <w:lang w:eastAsia="fr-FR"/>
+    </w:rPr>
+  </w:style>
+  <w:style w:type="paragraph" w:styleId="Pieddepage">
+    <w:name w:val="footer"/>
+    <w:basedOn w:val="Normal"/>
+    <w:link w:val="PieddepageCar"/>
+    <w:uiPriority w:val="99"/>
+    <w:unhideWhenUsed/>
+    <w:rsid w:val="00022D2B"/>
+    <w:pPr>
+      <w:tabs>
+        <w:tab w:val="center" w:pos="4536"/>
+        <w:tab w:val="right" w:pos="9072"/>
+      </w:tabs>
+      <w:spacing w:after="0" w:line="240" w:lineRule="auto"/>
+    </w:pPr>
+  </w:style>
+  <w:style w:type="character" w:customStyle="1" w:styleId="PieddepageCar">
+    <w:name w:val="Pied de page Car"/>
+    <w:basedOn w:val="Policepardfaut"/>
+    <w:link w:val="Pieddepage"/>
+    <w:uiPriority w:val="99"/>
+    <w:rsid w:val="00022D2B"/>
+    <w:rPr>
+      <w:rFonts w:ascii="Calibri" w:eastAsia="Calibri" w:hAnsi="Calibri" w:cs="Calibri"/>
+      <w:color w:val="000000"/>
+      <w:sz w:val="20"/>
+      <w:lang w:eastAsia="fr-FR"/>
+    </w:rPr>
+  </w:style>
 </w:styles>
 </file>
 

</xml_diff>